<commit_message>
Add 3.1.2. Game plot
</commit_message>
<xml_diff>
--- a/3.Game aspects.docx
+++ b/3.Game aspects.docx
@@ -103,12 +103,559 @@
       </w:r>
     </w:p>
     <w:p>
+      <w:r>
+        <w:t xml:space="preserve"> </w:t>
+      </w:r>
+      <w:r>
+        <w:t>После скачивания пользователь сразу может приступить к игре, так как регистрация не требуется. При выходе из игры текущий прогресс (количество сердечек, приобретённые предметы) сохраняется, а при удалении игры обнуляется, и игра возвращается в начальную точку.</w:t>
+      </w:r>
+    </w:p>
+    <w:p>
+      <w:r>
+        <w:t>Рассмотрим ход игры для нового пользователя сразу после скачивания.</w:t>
+      </w:r>
+      <w:r>
+        <w:t xml:space="preserve"> Первое, что игроку предстоит сделать – это выбрать персонажа. Им является щенок, за которым пользователь будет ухаживать в дальнейшем. Важно, что выбор персонажа доступен только в н</w:t>
+      </w:r>
+      <w:r>
+        <w:t>ачале. В</w:t>
+      </w:r>
+      <w:r>
+        <w:t xml:space="preserve"> процессе игры питомца поменять нельзя, потому что теперь вы хозяин своего</w:t>
+      </w:r>
+      <w:r>
+        <w:t xml:space="preserve"> щенка</w:t>
+      </w:r>
+      <w:r>
+        <w:t xml:space="preserve"> и не можете его бросить. </w:t>
+      </w:r>
+    </w:p>
+    <w:p/>
+    <w:p>
+      <w:pPr>
+        <w:jc w:val="center"/>
+      </w:pPr>
+      <w:r>
+        <w:rPr>
+          <w:noProof/>
+          <w:lang w:eastAsia="ru-RU"/>
+        </w:rPr>
+        <w:lastRenderedPageBreak/>
+        <w:drawing>
+          <wp:inline distT="0" distB="0" distL="0" distR="0" wp14:anchorId="3B3803E5" wp14:editId="6EFA42DA">
+            <wp:extent cx="5318760" cy="2920626"/>
+            <wp:effectExtent l="0" t="0" r="0" b="0"/>
+            <wp:docPr id="2" name="Рисунок 2"/>
+            <wp:cNvGraphicFramePr>
+              <a:graphicFrameLocks xmlns:a="http://schemas.openxmlformats.org/drawingml/2006/main" noChangeAspect="1"/>
+            </wp:cNvGraphicFramePr>
+            <a:graphic xmlns:a="http://schemas.openxmlformats.org/drawingml/2006/main">
+              <a:graphicData uri="http://schemas.openxmlformats.org/drawingml/2006/picture">
+                <pic:pic xmlns:pic="http://schemas.openxmlformats.org/drawingml/2006/picture">
+                  <pic:nvPicPr>
+                    <pic:cNvPr id="0" name="начало.png"/>
+                    <pic:cNvPicPr/>
+                  </pic:nvPicPr>
+                  <pic:blipFill>
+                    <a:blip r:embed="rId7">
+                      <a:extLst>
+                        <a:ext uri="{28A0092B-C50C-407E-A947-70E740481C1C}">
+                          <a14:useLocalDpi xmlns:a14="http://schemas.microsoft.com/office/drawing/2010/main" val="0"/>
+                        </a:ext>
+                      </a:extLst>
+                    </a:blip>
+                    <a:stretch>
+                      <a:fillRect/>
+                    </a:stretch>
+                  </pic:blipFill>
+                  <pic:spPr>
+                    <a:xfrm>
+                      <a:off x="0" y="0"/>
+                      <a:ext cx="5318760" cy="2920626"/>
+                    </a:xfrm>
+                    <a:prstGeom prst="rect">
+                      <a:avLst/>
+                    </a:prstGeom>
+                  </pic:spPr>
+                </pic:pic>
+              </a:graphicData>
+            </a:graphic>
+          </wp:inline>
+        </w:drawing>
+      </w:r>
+    </w:p>
+    <w:p>
+      <w:pPr>
+        <w:jc w:val="center"/>
+        <w:rPr>
+          <w:i/>
+        </w:rPr>
+      </w:pPr>
+      <w:r>
+        <w:rPr>
+          <w:i/>
+        </w:rPr>
+        <w:t>Выбор персонажа в начале игры</w:t>
+      </w:r>
+    </w:p>
+    <w:p>
+      <w:r>
+        <w:t>После выбора питомца вы сможете придумать ему имя и написать в поле для ввода текста.</w:t>
+      </w:r>
+    </w:p>
+    <w:p>
+      <w:r>
+        <w:t>Дальше вы попадаете в основную локацию – ваш дом. Он представляет собой одну комнату. В центре находится ваш щенок, сбоку от него лежанка и миска. Сверху игрового окна написано имя питомца, количество сердечек. В этой же области располагается основной функционал игры – возможные действия с собакой.</w:t>
+      </w:r>
+    </w:p>
+    <w:p>
+      <w:pPr>
+        <w:jc w:val="center"/>
+      </w:pPr>
+      <w:r>
+        <w:rPr>
+          <w:noProof/>
+          <w:lang w:eastAsia="ru-RU"/>
+        </w:rPr>
+        <w:drawing>
+          <wp:inline distT="0" distB="0" distL="0" distR="0">
+            <wp:extent cx="4572000" cy="2994660"/>
+            <wp:effectExtent l="0" t="0" r="0" b="0"/>
+            <wp:docPr id="3" name="Рисунок 3"/>
+            <wp:cNvGraphicFramePr>
+              <a:graphicFrameLocks xmlns:a="http://schemas.openxmlformats.org/drawingml/2006/main" noChangeAspect="1"/>
+            </wp:cNvGraphicFramePr>
+            <a:graphic xmlns:a="http://schemas.openxmlformats.org/drawingml/2006/main">
+              <a:graphicData uri="http://schemas.openxmlformats.org/drawingml/2006/picture">
+                <pic:pic xmlns:pic="http://schemas.openxmlformats.org/drawingml/2006/picture">
+                  <pic:nvPicPr>
+                    <pic:cNvPr id="0" name="комната.png"/>
+                    <pic:cNvPicPr/>
+                  </pic:nvPicPr>
+                  <pic:blipFill rotWithShape="1">
+                    <a:blip r:embed="rId8">
+                      <a:extLst>
+                        <a:ext uri="{28A0092B-C50C-407E-A947-70E740481C1C}">
+                          <a14:useLocalDpi xmlns:a14="http://schemas.microsoft.com/office/drawing/2010/main" val="0"/>
+                        </a:ext>
+                      </a:extLst>
+                    </a:blip>
+                    <a:srcRect b="24856"/>
+                    <a:stretch/>
+                  </pic:blipFill>
+                  <pic:spPr bwMode="auto">
+                    <a:xfrm>
+                      <a:off x="0" y="0"/>
+                      <a:ext cx="4572396" cy="2994919"/>
+                    </a:xfrm>
+                    <a:prstGeom prst="rect">
+                      <a:avLst/>
+                    </a:prstGeom>
+                    <a:ln>
+                      <a:noFill/>
+                    </a:ln>
+                    <a:extLst>
+                      <a:ext uri="{53640926-AAD7-44D8-BBD7-CCE9431645EC}">
+                        <a14:shadowObscured xmlns:a14="http://schemas.microsoft.com/office/drawing/2010/main"/>
+                      </a:ext>
+                    </a:extLst>
+                  </pic:spPr>
+                </pic:pic>
+              </a:graphicData>
+            </a:graphic>
+          </wp:inline>
+        </w:drawing>
+      </w:r>
+    </w:p>
+    <w:p>
+      <w:pPr>
+        <w:jc w:val="center"/>
+        <w:rPr>
+          <w:i/>
+        </w:rPr>
+      </w:pPr>
+      <w:r>
+        <w:rPr>
+          <w:i/>
+        </w:rPr>
+        <w:t>Основная локация</w:t>
+      </w:r>
+    </w:p>
+    <w:p>
+      <w:r>
+        <w:t>Когда в игру заходит игрок, который уже играл ранее, ему сразу показывается основная локация.</w:t>
+      </w:r>
+      <w:r>
+        <w:t xml:space="preserve"> </w:t>
+      </w:r>
+      <w:r>
+        <w:t>Вы можете перемещаться на разные локации, используя меню. Рассмотрим основные возможности:</w:t>
+      </w:r>
+    </w:p>
+    <w:p>
+      <w:r>
+        <w:lastRenderedPageBreak/>
+        <w:t>При нажатии на кнопку «Гулять» вы попадаете в парк, где ваш щенок гуляет – перемещается по экрану. Отсюда вы можете попасти либо снова на основную локацию при нажатии кнопки «Домой» либо перейти в другое место.</w:t>
+      </w:r>
+    </w:p>
+    <w:p>
+      <w:r>
+        <w:rPr>
+          <w:noProof/>
+          <w:lang w:eastAsia="ru-RU"/>
+        </w:rPr>
+        <w:drawing>
+          <wp:inline distT="0" distB="0" distL="0" distR="0">
+            <wp:extent cx="5601185" cy="3101609"/>
+            <wp:effectExtent l="0" t="0" r="0" b="3810"/>
+            <wp:docPr id="4" name="Рисунок 4"/>
+            <wp:cNvGraphicFramePr>
+              <a:graphicFrameLocks xmlns:a="http://schemas.openxmlformats.org/drawingml/2006/main" noChangeAspect="1"/>
+            </wp:cNvGraphicFramePr>
+            <a:graphic xmlns:a="http://schemas.openxmlformats.org/drawingml/2006/main">
+              <a:graphicData uri="http://schemas.openxmlformats.org/drawingml/2006/picture">
+                <pic:pic xmlns:pic="http://schemas.openxmlformats.org/drawingml/2006/picture">
+                  <pic:nvPicPr>
+                    <pic:cNvPr id="0" name="парк.png"/>
+                    <pic:cNvPicPr/>
+                  </pic:nvPicPr>
+                  <pic:blipFill>
+                    <a:blip r:embed="rId9">
+                      <a:extLst>
+                        <a:ext uri="{28A0092B-C50C-407E-A947-70E740481C1C}">
+                          <a14:useLocalDpi xmlns:a14="http://schemas.microsoft.com/office/drawing/2010/main" val="0"/>
+                        </a:ext>
+                      </a:extLst>
+                    </a:blip>
+                    <a:stretch>
+                      <a:fillRect/>
+                    </a:stretch>
+                  </pic:blipFill>
+                  <pic:spPr>
+                    <a:xfrm>
+                      <a:off x="0" y="0"/>
+                      <a:ext cx="5601185" cy="3101609"/>
+                    </a:xfrm>
+                    <a:prstGeom prst="rect">
+                      <a:avLst/>
+                    </a:prstGeom>
+                  </pic:spPr>
+                </pic:pic>
+              </a:graphicData>
+            </a:graphic>
+          </wp:inline>
+        </w:drawing>
+      </w:r>
+    </w:p>
+    <w:p>
+      <w:pPr>
+        <w:jc w:val="center"/>
+        <w:rPr>
+          <w:i/>
+        </w:rPr>
+      </w:pPr>
+      <w:r>
+        <w:rPr>
+          <w:i/>
+        </w:rPr>
+        <w:t>Парк для прогулок</w:t>
+      </w:r>
+    </w:p>
+    <w:p>
+      <w:r>
+        <w:t>При нажатии кнопки «Играть» вы перемещаетесь на газон. В нижней части экрана располагается мячик или другая игрушка (если вы её купите в зоомагазине). При нажатии на него, ваш щенок бежит его ловить, а затем приносит обратно. Навигация в этой локации аналогичная.</w:t>
+      </w:r>
+    </w:p>
+    <w:p>
+      <w:pPr>
+        <w:jc w:val="center"/>
+      </w:pPr>
+      <w:r>
+        <w:rPr>
+          <w:noProof/>
+          <w:lang w:eastAsia="ru-RU"/>
+        </w:rPr>
+        <w:drawing>
+          <wp:inline distT="0" distB="0" distL="0" distR="0">
+            <wp:extent cx="4432629" cy="3327945"/>
+            <wp:effectExtent l="0" t="0" r="6350" b="6350"/>
+            <wp:docPr id="5" name="Рисунок 5"/>
+            <wp:cNvGraphicFramePr>
+              <a:graphicFrameLocks xmlns:a="http://schemas.openxmlformats.org/drawingml/2006/main" noChangeAspect="1"/>
+            </wp:cNvGraphicFramePr>
+            <a:graphic xmlns:a="http://schemas.openxmlformats.org/drawingml/2006/main">
+              <a:graphicData uri="http://schemas.openxmlformats.org/drawingml/2006/picture">
+                <pic:pic xmlns:pic="http://schemas.openxmlformats.org/drawingml/2006/picture">
+                  <pic:nvPicPr>
+                    <pic:cNvPr id="0" name="газон.png"/>
+                    <pic:cNvPicPr/>
+                  </pic:nvPicPr>
+                  <pic:blipFill>
+                    <a:blip r:embed="rId10">
+                      <a:extLst>
+                        <a:ext uri="{28A0092B-C50C-407E-A947-70E740481C1C}">
+                          <a14:useLocalDpi xmlns:a14="http://schemas.microsoft.com/office/drawing/2010/main" val="0"/>
+                        </a:ext>
+                      </a:extLst>
+                    </a:blip>
+                    <a:stretch>
+                      <a:fillRect/>
+                    </a:stretch>
+                  </pic:blipFill>
+                  <pic:spPr>
+                    <a:xfrm>
+                      <a:off x="0" y="0"/>
+                      <a:ext cx="4435169" cy="3329852"/>
+                    </a:xfrm>
+                    <a:prstGeom prst="rect">
+                      <a:avLst/>
+                    </a:prstGeom>
+                  </pic:spPr>
+                </pic:pic>
+              </a:graphicData>
+            </a:graphic>
+          </wp:inline>
+        </w:drawing>
+      </w:r>
+    </w:p>
+    <w:p>
+      <w:pPr>
+        <w:jc w:val="center"/>
+        <w:rPr>
+          <w:i/>
+        </w:rPr>
+      </w:pPr>
+      <w:r>
+        <w:rPr>
+          <w:i/>
+        </w:rPr>
+        <w:t>Газон для игры</w:t>
+      </w:r>
+    </w:p>
+    <w:p>
+      <w:r>
+        <w:t xml:space="preserve">При нажатии кнопки «Дрессировать» вы также перемещаетесь на газон, но здесь уже нет мячика. Есть меню команд, которые можно учить: «Сидеть», «Лежать», «Поворот», «Дай лапу». При </w:t>
+      </w:r>
+      <w:r>
+        <w:lastRenderedPageBreak/>
+        <w:t xml:space="preserve">нажатии на команду щенок её выполняет. Навигация на этой локации такая </w:t>
+      </w:r>
+      <w:proofErr w:type="gramStart"/>
+      <w:r>
+        <w:t>же</w:t>
+      </w:r>
+      <w:proofErr w:type="gramEnd"/>
+      <w:r>
+        <w:t xml:space="preserve"> как на предыдущих.</w:t>
+      </w:r>
+    </w:p>
+    <w:p>
+      <w:r>
+        <w:t>Нажатие кнопки «Кормить» переносит вас на основную локацию в дом. В миску с едой насыпается корм, а в миску с водой наливается вода. Щенок отправляется есть.</w:t>
+      </w:r>
+    </w:p>
+    <w:p>
+      <w:r>
+        <w:t>Кнопка «Лечить» осуществляет переход в ветеринарную клинику, где происходит осмотр собаки. Доктор выписывает необходимые лекарства.</w:t>
+      </w:r>
+      <w:r>
+        <w:t xml:space="preserve"> После этого вы сможете вернуться обратно с помощью меню.</w:t>
+      </w:r>
+    </w:p>
+    <w:p>
+      <w:pPr>
+        <w:jc w:val="center"/>
+      </w:pPr>
+      <w:r>
+        <w:rPr>
+          <w:noProof/>
+          <w:lang w:eastAsia="ru-RU"/>
+        </w:rPr>
+        <w:drawing>
+          <wp:inline distT="0" distB="0" distL="0" distR="0">
+            <wp:extent cx="5166288" cy="2904829"/>
+            <wp:effectExtent l="0" t="0" r="0" b="0"/>
+            <wp:docPr id="7" name="Рисунок 7"/>
+            <wp:cNvGraphicFramePr>
+              <a:graphicFrameLocks xmlns:a="http://schemas.openxmlformats.org/drawingml/2006/main" noChangeAspect="1"/>
+            </wp:cNvGraphicFramePr>
+            <a:graphic xmlns:a="http://schemas.openxmlformats.org/drawingml/2006/main">
+              <a:graphicData uri="http://schemas.openxmlformats.org/drawingml/2006/picture">
+                <pic:pic xmlns:pic="http://schemas.openxmlformats.org/drawingml/2006/picture">
+                  <pic:nvPicPr>
+                    <pic:cNvPr id="0" name="клиника.jpg"/>
+                    <pic:cNvPicPr/>
+                  </pic:nvPicPr>
+                  <pic:blipFill>
+                    <a:blip r:embed="rId11">
+                      <a:extLst>
+                        <a:ext uri="{28A0092B-C50C-407E-A947-70E740481C1C}">
+                          <a14:useLocalDpi xmlns:a14="http://schemas.microsoft.com/office/drawing/2010/main" val="0"/>
+                        </a:ext>
+                      </a:extLst>
+                    </a:blip>
+                    <a:stretch>
+                      <a:fillRect/>
+                    </a:stretch>
+                  </pic:blipFill>
+                  <pic:spPr>
+                    <a:xfrm>
+                      <a:off x="0" y="0"/>
+                      <a:ext cx="5170220" cy="2907040"/>
+                    </a:xfrm>
+                    <a:prstGeom prst="rect">
+                      <a:avLst/>
+                    </a:prstGeom>
+                  </pic:spPr>
+                </pic:pic>
+              </a:graphicData>
+            </a:graphic>
+          </wp:inline>
+        </w:drawing>
+      </w:r>
+    </w:p>
+    <w:p>
+      <w:pPr>
+        <w:jc w:val="center"/>
+        <w:rPr>
+          <w:i/>
+        </w:rPr>
+      </w:pPr>
+      <w:r>
+        <w:rPr>
+          <w:i/>
+        </w:rPr>
+        <w:t>Ветеринарная клиника</w:t>
+      </w:r>
+    </w:p>
+    <w:p>
+      <w:r>
+        <w:t>Кнопка «Гладить» доступна на любой локации. С помощью наведения мыши вы можете погладить своего питомца.</w:t>
+      </w:r>
+    </w:p>
+    <w:p>
+      <w:r>
+        <w:t>Также существует кнопка «Магазин». При её нажатии вы попадаете в меню зоомагазина, где доступны различные товары: корм, аксессуары, предметы (миски, лежанки), лекарства. Всё находится в соответствующих разделах.</w:t>
+      </w:r>
+      <w:r>
+        <w:t xml:space="preserve"> </w:t>
+      </w:r>
+    </w:p>
+    <w:p>
+      <w:r>
+        <w:t>Покупки в магазине осуществляются за счёт собранных сердечек. После посещения каждой локации и взаимодействии с питомцем он дарит хозяину любовь в качестве сердечек – основной игровой валюты.</w:t>
+      </w:r>
+    </w:p>
+    <w:p/>
+    <w:p>
+      <w:pPr>
+        <w:jc w:val="center"/>
+      </w:pPr>
+      <w:r>
+        <w:rPr>
+          <w:noProof/>
+          <w:lang w:eastAsia="ru-RU"/>
+        </w:rPr>
+        <w:lastRenderedPageBreak/>
+        <w:drawing>
+          <wp:inline distT="0" distB="0" distL="0" distR="0">
+            <wp:extent cx="5273040" cy="2757989"/>
+            <wp:effectExtent l="0" t="0" r="3810" b="4445"/>
+            <wp:docPr id="8" name="Рисунок 8"/>
+            <wp:cNvGraphicFramePr>
+              <a:graphicFrameLocks xmlns:a="http://schemas.openxmlformats.org/drawingml/2006/main" noChangeAspect="1"/>
+            </wp:cNvGraphicFramePr>
+            <a:graphic xmlns:a="http://schemas.openxmlformats.org/drawingml/2006/main">
+              <a:graphicData uri="http://schemas.openxmlformats.org/drawingml/2006/picture">
+                <pic:pic xmlns:pic="http://schemas.openxmlformats.org/drawingml/2006/picture">
+                  <pic:nvPicPr>
+                    <pic:cNvPr id="0" name="магазин.png"/>
+                    <pic:cNvPicPr/>
+                  </pic:nvPicPr>
+                  <pic:blipFill>
+                    <a:blip r:embed="rId12">
+                      <a:extLst>
+                        <a:ext uri="{28A0092B-C50C-407E-A947-70E740481C1C}">
+                          <a14:useLocalDpi xmlns:a14="http://schemas.microsoft.com/office/drawing/2010/main" val="0"/>
+                        </a:ext>
+                      </a:extLst>
+                    </a:blip>
+                    <a:stretch>
+                      <a:fillRect/>
+                    </a:stretch>
+                  </pic:blipFill>
+                  <pic:spPr>
+                    <a:xfrm>
+                      <a:off x="0" y="0"/>
+                      <a:ext cx="5270223" cy="2756516"/>
+                    </a:xfrm>
+                    <a:prstGeom prst="rect">
+                      <a:avLst/>
+                    </a:prstGeom>
+                  </pic:spPr>
+                </pic:pic>
+              </a:graphicData>
+            </a:graphic>
+          </wp:inline>
+        </w:drawing>
+      </w:r>
+    </w:p>
+    <w:p>
+      <w:pPr>
+        <w:jc w:val="center"/>
+        <w:rPr>
+          <w:i/>
+        </w:rPr>
+      </w:pPr>
+      <w:r>
+        <w:rPr>
+          <w:i/>
+        </w:rPr>
+        <w:t>Зоомагазин</w:t>
+      </w:r>
+    </w:p>
+    <w:p>
+      <w:r>
+        <w:t xml:space="preserve">В целом игра для нового пользователя практически не отличается от игры </w:t>
+      </w:r>
+      <w:proofErr w:type="gramStart"/>
+      <w:r>
+        <w:t>для</w:t>
+      </w:r>
+      <w:proofErr w:type="gramEnd"/>
+      <w:r>
+        <w:t xml:space="preserve"> опытного. В последнем случае у игрока появляется возможность повысить количество сердечек за счёт ежедневных </w:t>
+      </w:r>
+      <w:proofErr w:type="spellStart"/>
+      <w:r>
+        <w:t>квестов</w:t>
+      </w:r>
+      <w:proofErr w:type="spellEnd"/>
+      <w:r>
+        <w:t xml:space="preserve"> и мини-игр. Для того чтобы перейти к этому разделу, нужно нажать на сердечко. Откроется задание на сегодня в виде миссии. Например: «Кинуть мячик 3 раза», «Купить голубую миску», «Выучить команду «Сидеть»» и др. Возле миссии будет кнопка «Идти».</w:t>
+      </w:r>
+      <w:r>
+        <w:t xml:space="preserve"> После успешного выполнения начисляется игровая валюта.</w:t>
+      </w:r>
+    </w:p>
+    <w:p>
+      <w:r>
+        <w:t>Так выглядит полный сеанс игры «Мой питомец».</w:t>
+      </w:r>
+      <w:r>
+        <w:t xml:space="preserve"> При выходе из игры ваш прогресс сохраняется, а щенок автоматически перемещается на основную локацию. Именно там он будет ждать вашего возвращения.</w:t>
+      </w:r>
       <w:bookmarkStart w:id="0" w:name="_GoBack"/>
       <w:bookmarkEnd w:id="0"/>
+    </w:p>
+    <w:p/>
+    <w:p/>
+    <w:p>
       <w:r>
         <w:t xml:space="preserve"> </w:t>
       </w:r>
     </w:p>
+    <w:p/>
     <w:sectPr>
       <w:pgSz w:w="11906" w:h="16838"/>
       <w:pgMar w:top="1134" w:right="850" w:bottom="1134" w:left="1701" w:header="708" w:footer="708" w:gutter="0"/>
@@ -117,6 +664,56 @@
     </w:sectPr>
   </w:body>
 </w:document>
+</file>
+
+<file path=word/endnotes.xml><?xml version="1.0" encoding="utf-8"?>
+<w:endnotes xmlns:wpc="http://schemas.microsoft.com/office/word/2010/wordprocessingCanvas" xmlns:mc="http://schemas.openxmlformats.org/markup-compatibility/2006" xmlns:o="urn:schemas-microsoft-com:office:office" xmlns:r="http://schemas.openxmlformats.org/officeDocument/2006/relationships" xmlns:m="http://schemas.openxmlformats.org/officeDocument/2006/math" xmlns:v="urn:schemas-microsoft-com:vml" xmlns:wp14="http://schemas.microsoft.com/office/word/2010/wordprocessingDrawing" xmlns:wp="http://schemas.openxmlformats.org/drawingml/2006/wordprocessingDrawing" xmlns:w10="urn:schemas-microsoft-com:office:word" xmlns:w="http://schemas.openxmlformats.org/wordprocessingml/2006/main" xmlns:w14="http://schemas.microsoft.com/office/word/2010/wordml" xmlns:wpg="http://schemas.microsoft.com/office/word/2010/wordprocessingGroup" xmlns:wpi="http://schemas.microsoft.com/office/word/2010/wordprocessingInk" xmlns:wne="http://schemas.microsoft.com/office/word/2006/wordml" xmlns:wps="http://schemas.microsoft.com/office/word/2010/wordprocessingShape" mc:Ignorable="w14 wp14">
+  <w:endnote w:type="separator" w:id="-1">
+    <w:p>
+      <w:pPr>
+        <w:spacing w:after="0" w:line="240" w:lineRule="auto"/>
+      </w:pPr>
+      <w:r>
+        <w:separator/>
+      </w:r>
+    </w:p>
+  </w:endnote>
+  <w:endnote w:type="continuationSeparator" w:id="0">
+    <w:p>
+      <w:pPr>
+        <w:spacing w:after="0" w:line="240" w:lineRule="auto"/>
+      </w:pPr>
+      <w:r>
+        <w:continuationSeparator/>
+      </w:r>
+    </w:p>
+  </w:endnote>
+</w:endnotes>
+</file>
+
+<file path=word/footnotes.xml><?xml version="1.0" encoding="utf-8"?>
+<w:footnotes xmlns:wpc="http://schemas.microsoft.com/office/word/2010/wordprocessingCanvas" xmlns:mc="http://schemas.openxmlformats.org/markup-compatibility/2006" xmlns:o="urn:schemas-microsoft-com:office:office" xmlns:r="http://schemas.openxmlformats.org/officeDocument/2006/relationships" xmlns:m="http://schemas.openxmlformats.org/officeDocument/2006/math" xmlns:v="urn:schemas-microsoft-com:vml" xmlns:wp14="http://schemas.microsoft.com/office/word/2010/wordprocessingDrawing" xmlns:wp="http://schemas.openxmlformats.org/drawingml/2006/wordprocessingDrawing" xmlns:w10="urn:schemas-microsoft-com:office:word" xmlns:w="http://schemas.openxmlformats.org/wordprocessingml/2006/main" xmlns:w14="http://schemas.microsoft.com/office/word/2010/wordml" xmlns:wpg="http://schemas.microsoft.com/office/word/2010/wordprocessingGroup" xmlns:wpi="http://schemas.microsoft.com/office/word/2010/wordprocessingInk" xmlns:wne="http://schemas.microsoft.com/office/word/2006/wordml" xmlns:wps="http://schemas.microsoft.com/office/word/2010/wordprocessingShape" mc:Ignorable="w14 wp14">
+  <w:footnote w:type="separator" w:id="-1">
+    <w:p>
+      <w:pPr>
+        <w:spacing w:after="0" w:line="240" w:lineRule="auto"/>
+      </w:pPr>
+      <w:r>
+        <w:separator/>
+      </w:r>
+    </w:p>
+  </w:footnote>
+  <w:footnote w:type="continuationSeparator" w:id="0">
+    <w:p>
+      <w:pPr>
+        <w:spacing w:after="0" w:line="240" w:lineRule="auto"/>
+      </w:pPr>
+      <w:r>
+        <w:continuationSeparator/>
+      </w:r>
+    </w:p>
+  </w:footnote>
+</w:footnotes>
 </file>
 
 <file path=word/styles.xml><?xml version="1.0" encoding="utf-8"?>
@@ -306,6 +903,80 @@
     <w:semiHidden/>
     <w:unhideWhenUsed/>
   </w:style>
+  <w:style w:type="paragraph" w:styleId="a3">
+    <w:name w:val="Balloon Text"/>
+    <w:basedOn w:val="a"/>
+    <w:link w:val="a4"/>
+    <w:uiPriority w:val="99"/>
+    <w:semiHidden/>
+    <w:unhideWhenUsed/>
+    <w:rsid w:val="00001885"/>
+    <w:pPr>
+      <w:spacing w:after="0" w:line="240" w:lineRule="auto"/>
+    </w:pPr>
+    <w:rPr>
+      <w:rFonts w:ascii="Tahoma" w:hAnsi="Tahoma" w:cs="Tahoma"/>
+      <w:sz w:val="16"/>
+      <w:szCs w:val="16"/>
+    </w:rPr>
+  </w:style>
+  <w:style w:type="character" w:customStyle="1" w:styleId="a4">
+    <w:name w:val="Текст выноски Знак"/>
+    <w:basedOn w:val="a0"/>
+    <w:link w:val="a3"/>
+    <w:uiPriority w:val="99"/>
+    <w:semiHidden/>
+    <w:rsid w:val="00001885"/>
+    <w:rPr>
+      <w:rFonts w:ascii="Tahoma" w:hAnsi="Tahoma" w:cs="Tahoma"/>
+      <w:sz w:val="16"/>
+      <w:szCs w:val="16"/>
+    </w:rPr>
+  </w:style>
+  <w:style w:type="paragraph" w:styleId="a5">
+    <w:name w:val="header"/>
+    <w:basedOn w:val="a"/>
+    <w:link w:val="a6"/>
+    <w:uiPriority w:val="99"/>
+    <w:unhideWhenUsed/>
+    <w:rsid w:val="00001885"/>
+    <w:pPr>
+      <w:tabs>
+        <w:tab w:val="center" w:pos="4677"/>
+        <w:tab w:val="right" w:pos="9355"/>
+      </w:tabs>
+      <w:spacing w:after="0" w:line="240" w:lineRule="auto"/>
+    </w:pPr>
+  </w:style>
+  <w:style w:type="character" w:customStyle="1" w:styleId="a6">
+    <w:name w:val="Верхний колонтитул Знак"/>
+    <w:basedOn w:val="a0"/>
+    <w:link w:val="a5"/>
+    <w:uiPriority w:val="99"/>
+    <w:rsid w:val="00001885"/>
+  </w:style>
+  <w:style w:type="paragraph" w:styleId="a7">
+    <w:name w:val="footer"/>
+    <w:basedOn w:val="a"/>
+    <w:link w:val="a8"/>
+    <w:uiPriority w:val="99"/>
+    <w:unhideWhenUsed/>
+    <w:rsid w:val="00001885"/>
+    <w:pPr>
+      <w:tabs>
+        <w:tab w:val="center" w:pos="4677"/>
+        <w:tab w:val="right" w:pos="9355"/>
+      </w:tabs>
+      <w:spacing w:after="0" w:line="240" w:lineRule="auto"/>
+    </w:pPr>
+  </w:style>
+  <w:style w:type="character" w:customStyle="1" w:styleId="a8">
+    <w:name w:val="Нижний колонтитул Знак"/>
+    <w:basedOn w:val="a0"/>
+    <w:link w:val="a7"/>
+    <w:uiPriority w:val="99"/>
+    <w:rsid w:val="00001885"/>
+  </w:style>
 </w:styles>
 </file>
 
@@ -495,6 +1166,80 @@
     <w:uiPriority w:val="99"/>
     <w:semiHidden/>
     <w:unhideWhenUsed/>
+  </w:style>
+  <w:style w:type="paragraph" w:styleId="a3">
+    <w:name w:val="Balloon Text"/>
+    <w:basedOn w:val="a"/>
+    <w:link w:val="a4"/>
+    <w:uiPriority w:val="99"/>
+    <w:semiHidden/>
+    <w:unhideWhenUsed/>
+    <w:rsid w:val="00001885"/>
+    <w:pPr>
+      <w:spacing w:after="0" w:line="240" w:lineRule="auto"/>
+    </w:pPr>
+    <w:rPr>
+      <w:rFonts w:ascii="Tahoma" w:hAnsi="Tahoma" w:cs="Tahoma"/>
+      <w:sz w:val="16"/>
+      <w:szCs w:val="16"/>
+    </w:rPr>
+  </w:style>
+  <w:style w:type="character" w:customStyle="1" w:styleId="a4">
+    <w:name w:val="Текст выноски Знак"/>
+    <w:basedOn w:val="a0"/>
+    <w:link w:val="a3"/>
+    <w:uiPriority w:val="99"/>
+    <w:semiHidden/>
+    <w:rsid w:val="00001885"/>
+    <w:rPr>
+      <w:rFonts w:ascii="Tahoma" w:hAnsi="Tahoma" w:cs="Tahoma"/>
+      <w:sz w:val="16"/>
+      <w:szCs w:val="16"/>
+    </w:rPr>
+  </w:style>
+  <w:style w:type="paragraph" w:styleId="a5">
+    <w:name w:val="header"/>
+    <w:basedOn w:val="a"/>
+    <w:link w:val="a6"/>
+    <w:uiPriority w:val="99"/>
+    <w:unhideWhenUsed/>
+    <w:rsid w:val="00001885"/>
+    <w:pPr>
+      <w:tabs>
+        <w:tab w:val="center" w:pos="4677"/>
+        <w:tab w:val="right" w:pos="9355"/>
+      </w:tabs>
+      <w:spacing w:after="0" w:line="240" w:lineRule="auto"/>
+    </w:pPr>
+  </w:style>
+  <w:style w:type="character" w:customStyle="1" w:styleId="a6">
+    <w:name w:val="Верхний колонтитул Знак"/>
+    <w:basedOn w:val="a0"/>
+    <w:link w:val="a5"/>
+    <w:uiPriority w:val="99"/>
+    <w:rsid w:val="00001885"/>
+  </w:style>
+  <w:style w:type="paragraph" w:styleId="a7">
+    <w:name w:val="footer"/>
+    <w:basedOn w:val="a"/>
+    <w:link w:val="a8"/>
+    <w:uiPriority w:val="99"/>
+    <w:unhideWhenUsed/>
+    <w:rsid w:val="00001885"/>
+    <w:pPr>
+      <w:tabs>
+        <w:tab w:val="center" w:pos="4677"/>
+        <w:tab w:val="right" w:pos="9355"/>
+      </w:tabs>
+      <w:spacing w:after="0" w:line="240" w:lineRule="auto"/>
+    </w:pPr>
+  </w:style>
+  <w:style w:type="character" w:customStyle="1" w:styleId="a8">
+    <w:name w:val="Нижний колонтитул Знак"/>
+    <w:basedOn w:val="a0"/>
+    <w:link w:val="a7"/>
+    <w:uiPriority w:val="99"/>
+    <w:rsid w:val="00001885"/>
   </w:style>
 </w:styles>
 </file>

</xml_diff>